<commit_message>
MAJ documentation + MD
</commit_message>
<xml_diff>
--- a/documentation/demographie_ps_bascule_v203_V300_specifications_20210111.docx
+++ b/documentation/demographie_ps_bascule_v203_V300_specifications_20210111.docx
@@ -12318,10 +12318,7 @@
         </w:tc>
       </w:tr>
     </w:tbl>
-    <w:p>
-      <w:bookmarkStart w:id="0" w:name="_GoBack"/>
-      <w:bookmarkEnd w:id="0"/>
-    </w:p>
+    <w:p/>
     <w:p>
       <w:pPr>
         <w:pStyle w:val="Titre3"/>
@@ -24067,13 +24064,15 @@
           </w:p>
           <w:p>
             <w:r>
-              <w:t xml:space="preserve">- Exportation des fichiers cibles </w:t>
-            </w:r>
-            <w:r>
-              <w:t xml:space="preserve">activites.csv et personnes.csv </w:t>
-            </w:r>
-            <w:r>
-              <w:t>depuis /data/output vers le fichier du SFTP /</w:t>
+              <w:t xml:space="preserve">- Exportation des fichiers cibles activites.csv et personnes.csv depuis /data/output vers le </w:t>
+            </w:r>
+            <w:r>
+              <w:t xml:space="preserve">dossier </w:t>
+            </w:r>
+            <w:bookmarkStart w:id="0" w:name="_GoBack"/>
+            <w:bookmarkEnd w:id="0"/>
+            <w:r>
+              <w:t>SFTP /</w:t>
             </w:r>
             <w:proofErr w:type="spellStart"/>
             <w:r>
@@ -25281,7 +25280,7 @@
       <w:rPr>
         <w:noProof/>
       </w:rPr>
-      <w:t>10</w:t>
+      <w:t>22</w:t>
     </w:r>
     <w:r>
       <w:fldChar w:fldCharType="end"/>
@@ -27422,7 +27421,7 @@
 </file>
 
 <file path=customXml/itemProps1.xml><?xml version="1.0" encoding="utf-8"?>
-<ds:datastoreItem xmlns:ds="http://schemas.openxmlformats.org/officeDocument/2006/customXml" ds:itemID="{042594F4-DBC2-4300-9931-9A18DE932114}">
+<ds:datastoreItem xmlns:ds="http://schemas.openxmlformats.org/officeDocument/2006/customXml" ds:itemID="{F7ED03D8-3AF8-4609-A43E-238AFA4A1A68}">
   <ds:schemaRefs>
     <ds:schemaRef ds:uri="http://schemas.openxmlformats.org/officeDocument/2006/bibliography"/>
   </ds:schemaRefs>

</xml_diff>